<commit_message>
From Word To Pandas
</commit_message>
<xml_diff>
--- a/Time series analysis/StudConsumption/АнализПотребИТемпература.docx
+++ b/Time series analysis/StudConsumption/АнализПотребИТемпература.docx
@@ -337,21 +337,15 @@
     </w:p>
     <w:p>
       <w:r>
-        <w:t>06.06.17</w:t>
-      </w:r>
-    </w:p>
-    <w:p>
-      <w:r>
         <w:rPr>
           <w:noProof/>
           <w:lang w:eastAsia="ru-RU"/>
         </w:rPr>
-        <w:lastRenderedPageBreak/>
         <w:drawing>
-          <wp:inline distT="0" distB="0" distL="0" distR="0" wp14:anchorId="7633FF4B" wp14:editId="404E57D4">
-            <wp:extent cx="5940425" cy="3044092"/>
-            <wp:effectExtent l="0" t="0" r="3175" b="4445"/>
-            <wp:docPr id="9" name="Рисунок 9"/>
+          <wp:inline distT="0" distB="0" distL="0" distR="0" wp14:anchorId="4F176451" wp14:editId="22A55C14">
+            <wp:extent cx="5940425" cy="2807432"/>
+            <wp:effectExtent l="0" t="0" r="3175" b="0"/>
+            <wp:docPr id="6" name="Рисунок 6"/>
             <wp:cNvGraphicFramePr>
               <a:graphicFrameLocks xmlns:a="http://schemas.openxmlformats.org/drawingml/2006/main" noChangeAspect="1"/>
             </wp:cNvGraphicFramePr>
@@ -371,7 +365,7 @@
                   <pic:spPr>
                     <a:xfrm>
                       <a:off x="0" y="0"/>
-                      <a:ext cx="5940425" cy="3044092"/>
+                      <a:ext cx="5940425" cy="2807432"/>
                     </a:xfrm>
                     <a:prstGeom prst="rect">
                       <a:avLst/>
@@ -383,7 +377,16 @@
           </wp:inline>
         </w:drawing>
       </w:r>
-    </w:p>
+      <w:bookmarkStart w:id="0" w:name="_GoBack"/>
+      <w:bookmarkEnd w:id="0"/>
+    </w:p>
+    <w:p>
+      <w:r>
+        <w:lastRenderedPageBreak/>
+        <w:t>06.06.17</w:t>
+      </w:r>
+    </w:p>
+    <w:p/>
     <w:p>
       <w:r>
         <w:rPr>
@@ -391,10 +394,10 @@
           <w:lang w:eastAsia="ru-RU"/>
         </w:rPr>
         <w:drawing>
-          <wp:inline distT="0" distB="0" distL="0" distR="0" wp14:anchorId="0161B8DD" wp14:editId="434F7C6A">
-            <wp:extent cx="5940425" cy="2993817"/>
-            <wp:effectExtent l="0" t="0" r="3175" b="0"/>
-            <wp:docPr id="10" name="Рисунок 10"/>
+          <wp:inline distT="0" distB="0" distL="0" distR="0" wp14:anchorId="7633FF4B" wp14:editId="404E57D4">
+            <wp:extent cx="5940425" cy="3044092"/>
+            <wp:effectExtent l="0" t="0" r="3175" b="4445"/>
+            <wp:docPr id="9" name="Рисунок 9"/>
             <wp:cNvGraphicFramePr>
               <a:graphicFrameLocks xmlns:a="http://schemas.openxmlformats.org/drawingml/2006/main" noChangeAspect="1"/>
             </wp:cNvGraphicFramePr>
@@ -414,7 +417,7 @@
                   <pic:spPr>
                     <a:xfrm>
                       <a:off x="0" y="0"/>
-                      <a:ext cx="5940425" cy="2993817"/>
+                      <a:ext cx="5940425" cy="3044092"/>
                     </a:xfrm>
                     <a:prstGeom prst="rect">
                       <a:avLst/>
@@ -428,21 +431,16 @@
       </w:r>
     </w:p>
     <w:p>
-      <w:pPr>
-        <w:rPr>
-          <w:lang w:val="en-CA"/>
-        </w:rPr>
-      </w:pPr>
       <w:r>
         <w:rPr>
           <w:noProof/>
           <w:lang w:eastAsia="ru-RU"/>
         </w:rPr>
         <w:drawing>
-          <wp:inline distT="0" distB="0" distL="0" distR="0" wp14:anchorId="41603547" wp14:editId="1056C504">
-            <wp:extent cx="5940425" cy="2860159"/>
+          <wp:inline distT="0" distB="0" distL="0" distR="0" wp14:anchorId="0161B8DD" wp14:editId="434F7C6A">
+            <wp:extent cx="5940425" cy="2993817"/>
             <wp:effectExtent l="0" t="0" r="3175" b="0"/>
-            <wp:docPr id="11" name="Рисунок 11"/>
+            <wp:docPr id="10" name="Рисунок 10"/>
             <wp:cNvGraphicFramePr>
               <a:graphicFrameLocks xmlns:a="http://schemas.openxmlformats.org/drawingml/2006/main" noChangeAspect="1"/>
             </wp:cNvGraphicFramePr>
@@ -462,7 +460,7 @@
                   <pic:spPr>
                     <a:xfrm>
                       <a:off x="0" y="0"/>
-                      <a:ext cx="5940425" cy="2860159"/>
+                      <a:ext cx="5940425" cy="2993817"/>
                     </a:xfrm>
                     <a:prstGeom prst="rect">
                       <a:avLst/>
@@ -476,15 +474,6 @@
       </w:r>
     </w:p>
     <w:p>
-      <w:r>
-        <w:lastRenderedPageBreak/>
-        <w:t>20</w:t>
-      </w:r>
-      <w:r>
-        <w:t>.06.17</w:t>
-      </w:r>
-    </w:p>
-    <w:p>
       <w:pPr>
         <w:rPr>
           <w:lang w:val="en-CA"/>
@@ -495,11 +484,12 @@
           <w:noProof/>
           <w:lang w:eastAsia="ru-RU"/>
         </w:rPr>
+        <w:lastRenderedPageBreak/>
         <w:drawing>
-          <wp:inline distT="0" distB="0" distL="0" distR="0" wp14:anchorId="38E34F86" wp14:editId="350EA1FB">
-            <wp:extent cx="5940425" cy="2871808"/>
-            <wp:effectExtent l="0" t="0" r="3175" b="5080"/>
-            <wp:docPr id="12" name="Рисунок 12"/>
+          <wp:inline distT="0" distB="0" distL="0" distR="0" wp14:anchorId="41603547" wp14:editId="1056C504">
+            <wp:extent cx="5940425" cy="2860159"/>
+            <wp:effectExtent l="0" t="0" r="3175" b="0"/>
+            <wp:docPr id="11" name="Рисунок 11"/>
             <wp:cNvGraphicFramePr>
               <a:graphicFrameLocks xmlns:a="http://schemas.openxmlformats.org/drawingml/2006/main" noChangeAspect="1"/>
             </wp:cNvGraphicFramePr>
@@ -519,7 +509,7 @@
                   <pic:spPr>
                     <a:xfrm>
                       <a:off x="0" y="0"/>
-                      <a:ext cx="5940425" cy="2871808"/>
+                      <a:ext cx="5940425" cy="2860159"/>
                     </a:xfrm>
                     <a:prstGeom prst="rect">
                       <a:avLst/>
@@ -533,6 +523,14 @@
       </w:r>
     </w:p>
     <w:p>
+      <w:r>
+        <w:t>20</w:t>
+      </w:r>
+      <w:r>
+        <w:t>.06.17</w:t>
+      </w:r>
+    </w:p>
+    <w:p>
       <w:pPr>
         <w:rPr>
           <w:lang w:val="en-CA"/>
@@ -544,10 +542,10 @@
           <w:lang w:eastAsia="ru-RU"/>
         </w:rPr>
         <w:drawing>
-          <wp:inline distT="0" distB="0" distL="0" distR="0" wp14:anchorId="7B2EB88B" wp14:editId="0F02469F">
-            <wp:extent cx="5940425" cy="2966227"/>
-            <wp:effectExtent l="0" t="0" r="3175" b="5715"/>
-            <wp:docPr id="13" name="Рисунок 13"/>
+          <wp:inline distT="0" distB="0" distL="0" distR="0" wp14:anchorId="38E34F86" wp14:editId="350EA1FB">
+            <wp:extent cx="5940425" cy="2871808"/>
+            <wp:effectExtent l="0" t="0" r="3175" b="5080"/>
+            <wp:docPr id="12" name="Рисунок 12"/>
             <wp:cNvGraphicFramePr>
               <a:graphicFrameLocks xmlns:a="http://schemas.openxmlformats.org/drawingml/2006/main" noChangeAspect="1"/>
             </wp:cNvGraphicFramePr>
@@ -567,7 +565,7 @@
                   <pic:spPr>
                     <a:xfrm>
                       <a:off x="0" y="0"/>
-                      <a:ext cx="5940425" cy="2966227"/>
+                      <a:ext cx="5940425" cy="2871808"/>
                     </a:xfrm>
                     <a:prstGeom prst="rect">
                       <a:avLst/>
@@ -593,10 +591,10 @@
         </w:rPr>
         <w:lastRenderedPageBreak/>
         <w:drawing>
-          <wp:inline distT="0" distB="0" distL="0" distR="0" wp14:anchorId="7112AA8B" wp14:editId="1C7768AE">
+          <wp:inline distT="0" distB="0" distL="0" distR="0" wp14:anchorId="7B2EB88B" wp14:editId="0F02469F">
             <wp:extent cx="5940425" cy="2966227"/>
             <wp:effectExtent l="0" t="0" r="3175" b="5715"/>
-            <wp:docPr id="14" name="Рисунок 14"/>
+            <wp:docPr id="13" name="Рисунок 13"/>
             <wp:cNvGraphicFramePr>
               <a:graphicFrameLocks xmlns:a="http://schemas.openxmlformats.org/drawingml/2006/main" noChangeAspect="1"/>
             </wp:cNvGraphicFramePr>
@@ -629,15 +627,58 @@
         </w:drawing>
       </w:r>
     </w:p>
+    <w:p>
+      <w:pPr>
+        <w:rPr>
+          <w:lang w:val="en-CA"/>
+        </w:rPr>
+      </w:pPr>
+      <w:r>
+        <w:rPr>
+          <w:noProof/>
+          <w:lang w:eastAsia="ru-RU"/>
+        </w:rPr>
+        <w:drawing>
+          <wp:inline distT="0" distB="0" distL="0" distR="0" wp14:anchorId="7112AA8B" wp14:editId="1C7768AE">
+            <wp:extent cx="5940425" cy="2966227"/>
+            <wp:effectExtent l="0" t="0" r="3175" b="5715"/>
+            <wp:docPr id="14" name="Рисунок 14"/>
+            <wp:cNvGraphicFramePr>
+              <a:graphicFrameLocks xmlns:a="http://schemas.openxmlformats.org/drawingml/2006/main" noChangeAspect="1"/>
+            </wp:cNvGraphicFramePr>
+            <a:graphic xmlns:a="http://schemas.openxmlformats.org/drawingml/2006/main">
+              <a:graphicData uri="http://schemas.openxmlformats.org/drawingml/2006/picture">
+                <pic:pic xmlns:pic="http://schemas.openxmlformats.org/drawingml/2006/picture">
+                  <pic:nvPicPr>
+                    <pic:cNvPr id="0" name=""/>
+                    <pic:cNvPicPr/>
+                  </pic:nvPicPr>
+                  <pic:blipFill>
+                    <a:blip r:embed="rId16"/>
+                    <a:stretch>
+                      <a:fillRect/>
+                    </a:stretch>
+                  </pic:blipFill>
+                  <pic:spPr>
+                    <a:xfrm>
+                      <a:off x="0" y="0"/>
+                      <a:ext cx="5940425" cy="2966227"/>
+                    </a:xfrm>
+                    <a:prstGeom prst="rect">
+                      <a:avLst/>
+                    </a:prstGeom>
+                  </pic:spPr>
+                </pic:pic>
+              </a:graphicData>
+            </a:graphic>
+          </wp:inline>
+        </w:drawing>
+      </w:r>
+    </w:p>
     <w:p/>
     <w:p>
       <w:r>
-        <w:t>Вывод, как можно видеть,  основным фактором влияющим на потребление является время суток, но, возможно и темпе</w:t>
-      </w:r>
-      <w:bookmarkStart w:id="0" w:name="_GoBack"/>
-      <w:bookmarkEnd w:id="0"/>
-      <w:r>
-        <w:t xml:space="preserve">ратура вносит свои коррективы, так-как максимальное  дневное потребление приходится на дневной пик </w:t>
+        <w:t xml:space="preserve">Вывод, как можно видеть,  основным фактором влияющим на потребление является время суток, но, возможно и температура вносит свои коррективы, так-как максимальное  дневное потребление приходится на дневной пик </w:t>
       </w:r>
       <w:proofErr w:type="spellStart"/>
       <w:r>

</xml_diff>